<commit_message>
Added a door assets and made sone changes to the self reflection document
</commit_message>
<xml_diff>
--- a/Self_assessment_document.docx
+++ b/Self_assessment_document.docx
@@ -39,7 +39,7 @@
           <w:i/>
           <w:iCs/>
         </w:rPr>
-        <w:t>Your Name</w:t>
+        <w:t>Mohammed Ashfak Anayet</w:t>
       </w:r>
       <w:r>
         <w:tab/>
@@ -65,7 +65,7 @@
           <w:i/>
           <w:iCs/>
         </w:rPr>
-        <w:t>12345678</w:t>
+        <w:t>21336445</w:t>
       </w:r>
     </w:p>
     <w:p/>
@@ -463,10 +463,7 @@
     <w:p/>
     <w:p>
       <w:r>
-        <w:t>Your mark for each Learning Outcome (LO) is the highest ma</w:t>
-      </w:r>
-      <w:r>
-        <w:t xml:space="preserve">rk achieved based on the criteria specified in the self-assessment grid. Note that you will </w:t>
+        <w:t xml:space="preserve">Your mark for each Learning Outcome (LO) is the highest mark achieved based on the criteria specified in the self-assessment grid. Note that you will </w:t>
       </w:r>
       <w:r>
         <w:t xml:space="preserve">need to have satisfied all criteria at the lower mark bands to be awarded marks in the higher mark bands, e.g., to get a mark in the 70 - 80 band for a learning outcome you will have needed to have satisfied all criteria in the 40 – 50 and 50 – </w:t>
@@ -568,6 +565,28 @@
         <w:t>industry standard shader language.</w:t>
       </w:r>
     </w:p>
+    <w:p/>
+    <w:p/>
+    <w:p/>
+    <w:p/>
+    <w:p/>
+    <w:p/>
+    <w:p/>
+    <w:p/>
+    <w:p/>
+    <w:p/>
+    <w:p/>
+    <w:p/>
+    <w:p/>
+    <w:p/>
+    <w:p/>
+    <w:p/>
+    <w:p/>
+    <w:p/>
+    <w:p/>
+    <w:p/>
+    <w:p/>
+    <w:p/>
     <w:p/>
     <w:p>
       <w:pPr>
@@ -585,9 +604,9 @@
         <w:tblLook w:val="04A0" w:firstRow="1" w:lastRow="0" w:firstColumn="1" w:lastColumn="0" w:noHBand="0" w:noVBand="1"/>
       </w:tblPr>
       <w:tblGrid>
-        <w:gridCol w:w="1271"/>
-        <w:gridCol w:w="3686"/>
-        <w:gridCol w:w="4059"/>
+        <w:gridCol w:w="858"/>
+        <w:gridCol w:w="2353"/>
+        <w:gridCol w:w="5805"/>
       </w:tblGrid>
       <w:tr>
         <w:tc>
@@ -728,6 +747,210 @@
                 <w:szCs w:val="20"/>
               </w:rPr>
             </w:pPr>
+            <w:r>
+              <w:rPr>
+                <w:sz w:val="20"/>
+                <w:szCs w:val="20"/>
+              </w:rPr>
+              <w:t>For making use of basic vector objects</w:t>
+            </w:r>
+            <w:r>
+              <w:rPr>
+                <w:sz w:val="20"/>
+                <w:szCs w:val="20"/>
+              </w:rPr>
+              <w:t xml:space="preserve">, I’ve defined how each position, scale and rotation of my objects using vectors. </w:t>
+            </w:r>
+            <w:r>
+              <w:rPr>
+                <w:sz w:val="20"/>
+                <w:szCs w:val="20"/>
+              </w:rPr>
+              <w:t>Also, the camera makes use of vector objects.</w:t>
+            </w:r>
+          </w:p>
+          <w:p>
+            <w:pPr>
+              <w:rPr>
+                <w:sz w:val="20"/>
+                <w:szCs w:val="20"/>
+              </w:rPr>
+            </w:pPr>
+            <w:r>
+              <w:rPr>
+                <w:sz w:val="20"/>
+                <w:szCs w:val="20"/>
+              </w:rPr>
+              <w:drawing>
+                <wp:inline distT="0" distB="0" distL="0" distR="0" wp14:anchorId="65B57231" wp14:editId="51561ABF">
+                  <wp:extent cx="3084246" cy="960492"/>
+                  <wp:effectExtent l="0" t="0" r="1905" b="0"/>
+                  <wp:docPr id="642337834" name="Picture 1"/>
+                  <wp:cNvGraphicFramePr>
+                    <a:graphicFrameLocks xmlns:a="http://schemas.openxmlformats.org/drawingml/2006/main" noChangeAspect="1"/>
+                  </wp:cNvGraphicFramePr>
+                  <a:graphic xmlns:a="http://schemas.openxmlformats.org/drawingml/2006/main">
+                    <a:graphicData uri="http://schemas.openxmlformats.org/drawingml/2006/picture">
+                      <pic:pic xmlns:pic="http://schemas.openxmlformats.org/drawingml/2006/picture">
+                        <pic:nvPicPr>
+                          <pic:cNvPr id="642337834" name=""/>
+                          <pic:cNvPicPr/>
+                        </pic:nvPicPr>
+                        <pic:blipFill>
+                          <a:blip r:embed="rId6"/>
+                          <a:stretch>
+                            <a:fillRect/>
+                          </a:stretch>
+                        </pic:blipFill>
+                        <pic:spPr>
+                          <a:xfrm>
+                            <a:off x="0" y="0"/>
+                            <a:ext cx="3154940" cy="982508"/>
+                          </a:xfrm>
+                          <a:prstGeom prst="rect">
+                            <a:avLst/>
+                          </a:prstGeom>
+                        </pic:spPr>
+                      </pic:pic>
+                    </a:graphicData>
+                  </a:graphic>
+                </wp:inline>
+              </w:drawing>
+            </w:r>
+          </w:p>
+          <w:p>
+            <w:pPr>
+              <w:rPr>
+                <w:sz w:val="20"/>
+                <w:szCs w:val="20"/>
+              </w:rPr>
+            </w:pPr>
+            <w:r>
+              <w:rPr>
+                <w:sz w:val="20"/>
+                <w:szCs w:val="20"/>
+              </w:rPr>
+              <w:drawing>
+                <wp:inline distT="0" distB="0" distL="0" distR="0" wp14:anchorId="15278B1A" wp14:editId="6E635DB0">
+                  <wp:extent cx="3087284" cy="518871"/>
+                  <wp:effectExtent l="0" t="0" r="0" b="0"/>
+                  <wp:docPr id="313033837" name="Picture 1"/>
+                  <wp:cNvGraphicFramePr>
+                    <a:graphicFrameLocks xmlns:a="http://schemas.openxmlformats.org/drawingml/2006/main" noChangeAspect="1"/>
+                  </wp:cNvGraphicFramePr>
+                  <a:graphic xmlns:a="http://schemas.openxmlformats.org/drawingml/2006/main">
+                    <a:graphicData uri="http://schemas.openxmlformats.org/drawingml/2006/picture">
+                      <pic:pic xmlns:pic="http://schemas.openxmlformats.org/drawingml/2006/picture">
+                        <pic:nvPicPr>
+                          <pic:cNvPr id="313033837" name=""/>
+                          <pic:cNvPicPr/>
+                        </pic:nvPicPr>
+                        <pic:blipFill>
+                          <a:blip r:embed="rId7"/>
+                          <a:stretch>
+                            <a:fillRect/>
+                          </a:stretch>
+                        </pic:blipFill>
+                        <pic:spPr>
+                          <a:xfrm>
+                            <a:off x="0" y="0"/>
+                            <a:ext cx="3122995" cy="524873"/>
+                          </a:xfrm>
+                          <a:prstGeom prst="rect">
+                            <a:avLst/>
+                          </a:prstGeom>
+                        </pic:spPr>
+                      </pic:pic>
+                    </a:graphicData>
+                  </a:graphic>
+                </wp:inline>
+              </w:drawing>
+            </w:r>
+          </w:p>
+          <w:p>
+            <w:pPr>
+              <w:rPr>
+                <w:sz w:val="20"/>
+                <w:szCs w:val="20"/>
+              </w:rPr>
+            </w:pPr>
+            <w:r>
+              <w:rPr>
+                <w:sz w:val="20"/>
+                <w:szCs w:val="20"/>
+              </w:rPr>
+              <w:t>During the calculation of model matrix, I make use of matrix objects. This is used for</w:t>
+            </w:r>
+            <w:r>
+              <w:rPr>
+                <w:sz w:val="20"/>
+                <w:szCs w:val="20"/>
+              </w:rPr>
+              <w:t xml:space="preserve"> 3D</w:t>
+            </w:r>
+            <w:r>
+              <w:rPr>
+                <w:sz w:val="20"/>
+                <w:szCs w:val="20"/>
+              </w:rPr>
+              <w:t xml:space="preserve"> transformation</w:t>
+            </w:r>
+            <w:r>
+              <w:rPr>
+                <w:sz w:val="20"/>
+                <w:szCs w:val="20"/>
+              </w:rPr>
+              <w:t>s.</w:t>
+            </w:r>
+          </w:p>
+          <w:p>
+            <w:pPr>
+              <w:rPr>
+                <w:sz w:val="20"/>
+                <w:szCs w:val="20"/>
+              </w:rPr>
+            </w:pPr>
+            <w:r>
+              <w:rPr>
+                <w:sz w:val="20"/>
+                <w:szCs w:val="20"/>
+              </w:rPr>
+              <w:drawing>
+                <wp:inline distT="0" distB="0" distL="0" distR="0" wp14:anchorId="213D2F58" wp14:editId="6C73CB27">
+                  <wp:extent cx="3549625" cy="722431"/>
+                  <wp:effectExtent l="0" t="0" r="0" b="1905"/>
+                  <wp:docPr id="1276073168" name="Picture 1"/>
+                  <wp:cNvGraphicFramePr>
+                    <a:graphicFrameLocks xmlns:a="http://schemas.openxmlformats.org/drawingml/2006/main" noChangeAspect="1"/>
+                  </wp:cNvGraphicFramePr>
+                  <a:graphic xmlns:a="http://schemas.openxmlformats.org/drawingml/2006/main">
+                    <a:graphicData uri="http://schemas.openxmlformats.org/drawingml/2006/picture">
+                      <pic:pic xmlns:pic="http://schemas.openxmlformats.org/drawingml/2006/picture">
+                        <pic:nvPicPr>
+                          <pic:cNvPr id="1276073168" name=""/>
+                          <pic:cNvPicPr/>
+                        </pic:nvPicPr>
+                        <pic:blipFill>
+                          <a:blip r:embed="rId8"/>
+                          <a:stretch>
+                            <a:fillRect/>
+                          </a:stretch>
+                        </pic:blipFill>
+                        <pic:spPr>
+                          <a:xfrm>
+                            <a:off x="0" y="0"/>
+                            <a:ext cx="3602678" cy="733229"/>
+                          </a:xfrm>
+                          <a:prstGeom prst="rect">
+                            <a:avLst/>
+                          </a:prstGeom>
+                        </pic:spPr>
+                      </pic:pic>
+                    </a:graphicData>
+                  </a:graphic>
+                </wp:inline>
+              </w:drawing>
+            </w:r>
           </w:p>
         </w:tc>
       </w:tr>
@@ -845,6 +1068,76 @@
                 <w:szCs w:val="20"/>
               </w:rPr>
             </w:pPr>
+            <w:r>
+              <w:rPr>
+                <w:sz w:val="20"/>
+                <w:szCs w:val="20"/>
+              </w:rPr>
+              <w:t>I first compiled shaders by loading the vertex shaders and fragment shaders. To apply appropriate textures to objects I loaded the models and add their corresponding textures</w:t>
+            </w:r>
+            <w:r>
+              <w:rPr>
+                <w:sz w:val="20"/>
+                <w:szCs w:val="20"/>
+              </w:rPr>
+              <w:t xml:space="preserve"> like this:</w:t>
+            </w:r>
+            <w:r>
+              <w:rPr>
+                <w:sz w:val="20"/>
+                <w:szCs w:val="20"/>
+              </w:rPr>
+              <w:t xml:space="preserve"> </w:t>
+            </w:r>
+          </w:p>
+          <w:p>
+            <w:pPr>
+              <w:rPr>
+                <w:sz w:val="20"/>
+                <w:szCs w:val="20"/>
+              </w:rPr>
+            </w:pPr>
+            <w:r>
+              <w:rPr>
+                <w:sz w:val="20"/>
+                <w:szCs w:val="20"/>
+              </w:rPr>
+              <w:drawing>
+                <wp:inline distT="0" distB="0" distL="0" distR="0" wp14:anchorId="305AFE3F" wp14:editId="22B5F28D">
+                  <wp:extent cx="3449371" cy="1731947"/>
+                  <wp:effectExtent l="0" t="0" r="0" b="1905"/>
+                  <wp:docPr id="892094039" name="Picture 1"/>
+                  <wp:cNvGraphicFramePr>
+                    <a:graphicFrameLocks xmlns:a="http://schemas.openxmlformats.org/drawingml/2006/main" noChangeAspect="1"/>
+                  </wp:cNvGraphicFramePr>
+                  <a:graphic xmlns:a="http://schemas.openxmlformats.org/drawingml/2006/main">
+                    <a:graphicData uri="http://schemas.openxmlformats.org/drawingml/2006/picture">
+                      <pic:pic xmlns:pic="http://schemas.openxmlformats.org/drawingml/2006/picture">
+                        <pic:nvPicPr>
+                          <pic:cNvPr id="892094039" name=""/>
+                          <pic:cNvPicPr/>
+                        </pic:nvPicPr>
+                        <pic:blipFill>
+                          <a:blip r:embed="rId9"/>
+                          <a:stretch>
+                            <a:fillRect/>
+                          </a:stretch>
+                        </pic:blipFill>
+                        <pic:spPr>
+                          <a:xfrm>
+                            <a:off x="0" y="0"/>
+                            <a:ext cx="3485943" cy="1750310"/>
+                          </a:xfrm>
+                          <a:prstGeom prst="rect">
+                            <a:avLst/>
+                          </a:prstGeom>
+                        </pic:spPr>
+                      </pic:pic>
+                    </a:graphicData>
+                  </a:graphic>
+                </wp:inline>
+              </w:drawing>
+            </w:r>
           </w:p>
         </w:tc>
       </w:tr>
@@ -1099,7 +1392,6 @@
                 <w:sz w:val="20"/>
                 <w:szCs w:val="20"/>
               </w:rPr>
-              <w:lastRenderedPageBreak/>
               <w:t>62, 65, 68</w:t>
             </w:r>
           </w:p>
@@ -1368,7 +1660,7 @@
                 <w:sz w:val="20"/>
                 <w:szCs w:val="20"/>
               </w:rPr>
-              <w:t>LO1: Implementation of students own functions to replace glm functions (e.g., glm::</w:t>
+              <w:t xml:space="preserve">LO1: Implementation of students own functions to replace glm functions (e.g., </w:t>
             </w:r>
             <w:proofErr w:type="gramStart"/>
             <w:r>
@@ -1376,7 +1668,7 @@
                 <w:sz w:val="20"/>
                 <w:szCs w:val="20"/>
               </w:rPr>
-              <w:t>length(</w:t>
+              <w:t>glm::length(</w:t>
             </w:r>
             <w:proofErr w:type="gramEnd"/>
             <w:r>
@@ -1384,7 +1676,39 @@
                 <w:sz w:val="20"/>
                 <w:szCs w:val="20"/>
               </w:rPr>
-              <w:t>), glm::dot(), glm::cross() etc.).</w:t>
+              <w:t xml:space="preserve">), </w:t>
+            </w:r>
+            <w:proofErr w:type="gramStart"/>
+            <w:r>
+              <w:rPr>
+                <w:sz w:val="20"/>
+                <w:szCs w:val="20"/>
+              </w:rPr>
+              <w:t>glm::dot(</w:t>
+            </w:r>
+            <w:proofErr w:type="gramEnd"/>
+            <w:r>
+              <w:rPr>
+                <w:sz w:val="20"/>
+                <w:szCs w:val="20"/>
+              </w:rPr>
+              <w:t xml:space="preserve">), </w:t>
+            </w:r>
+            <w:proofErr w:type="gramStart"/>
+            <w:r>
+              <w:rPr>
+                <w:sz w:val="20"/>
+                <w:szCs w:val="20"/>
+              </w:rPr>
+              <w:t>glm::cross(</w:t>
+            </w:r>
+            <w:proofErr w:type="gramEnd"/>
+            <w:r>
+              <w:rPr>
+                <w:sz w:val="20"/>
+                <w:szCs w:val="20"/>
+              </w:rPr>
+              <w:t>) etc.).</w:t>
             </w:r>
           </w:p>
         </w:tc>
@@ -1611,14 +1935,7 @@
                 <w:sz w:val="20"/>
                 <w:szCs w:val="20"/>
               </w:rPr>
-              <w:t xml:space="preserve">LO1: </w:t>
-            </w:r>
-            <w:r>
-              <w:rPr>
-                <w:sz w:val="20"/>
-                <w:szCs w:val="20"/>
-              </w:rPr>
-              <w:t>Use of quaternions to calculate view matrix.</w:t>
+              <w:t>LO1: Use of quaternions to calculate view matrix.</w:t>
             </w:r>
           </w:p>
         </w:tc>
@@ -1673,14 +1990,7 @@
                 <w:sz w:val="20"/>
                 <w:szCs w:val="20"/>
               </w:rPr>
-              <w:t xml:space="preserve">LO1: </w:t>
-            </w:r>
-            <w:r>
-              <w:rPr>
-                <w:sz w:val="20"/>
-                <w:szCs w:val="20"/>
-              </w:rPr>
-              <w:t>Use of SLERP to smooth out changes in camera direction.</w:t>
+              <w:t>LO1: Use of SLERP to smooth out changes in camera direction.</w:t>
             </w:r>
           </w:p>
         </w:tc>
@@ -1735,14 +2045,7 @@
                 <w:sz w:val="20"/>
                 <w:szCs w:val="20"/>
               </w:rPr>
-              <w:t xml:space="preserve">LO2: </w:t>
-            </w:r>
-            <w:r>
-              <w:rPr>
-                <w:sz w:val="20"/>
-                <w:szCs w:val="20"/>
-              </w:rPr>
-              <w:t>Implementation of a third person camera with the ability to switch between first and third period view.</w:t>
+              <w:t>LO2: Implementation of a third person camera with the ability to switch between first and third period view.</w:t>
             </w:r>
           </w:p>
         </w:tc>
@@ -1797,14 +2100,7 @@
                 <w:sz w:val="20"/>
                 <w:szCs w:val="20"/>
               </w:rPr>
-              <w:t xml:space="preserve">LO2: </w:t>
-            </w:r>
-            <w:r>
-              <w:rPr>
-                <w:sz w:val="20"/>
-                <w:szCs w:val="20"/>
-              </w:rPr>
-              <w:t>The position of the camera or character obeys the constraints of the physical space (e.g., can’t pass through objects, can’t hover in midair etc.).</w:t>
+              <w:t>LO2: The position of the camera or character obeys the constraints of the physical space (e.g., can’t pass through objects, can’t hover in midair etc.).</w:t>
             </w:r>
           </w:p>
         </w:tc>
@@ -1859,14 +2155,7 @@
                 <w:sz w:val="20"/>
                 <w:szCs w:val="20"/>
               </w:rPr>
-              <w:t xml:space="preserve">LO3: </w:t>
-            </w:r>
-            <w:r>
-              <w:rPr>
-                <w:sz w:val="20"/>
-                <w:szCs w:val="20"/>
-              </w:rPr>
-              <w:t>Use of shaders to apply parameter driven effects within the scene, e.g., light properties controlled using camera/character position.</w:t>
+              <w:t>LO3: Use of shaders to apply parameter driven effects within the scene, e.g., light properties controlled using camera/character position.</w:t>
             </w:r>
           </w:p>
         </w:tc>

</xml_diff>